<commit_message>
update TQD Lần 3
</commit_message>
<xml_diff>
--- a/tran-quoc-dat/BaoCaoThucTap-TranQuocDat.docx
+++ b/tran-quoc-dat/BaoCaoThucTap-TranQuocDat.docx
@@ -14,9 +14,9 @@
       <w:bookmarkEnd w:id="0"/>
       <w:bookmarkStart w:id="1" w:name="_Toc69240505"/>
       <w:bookmarkStart w:id="2" w:name="_Toc68990787"/>
-      <w:bookmarkStart w:id="3" w:name="_Toc60568505"/>
-      <w:bookmarkStart w:id="4" w:name="_Toc69240106"/>
-      <w:bookmarkStart w:id="5" w:name="_Toc68460391"/>
+      <w:bookmarkStart w:id="3" w:name="_Toc69240106"/>
+      <w:bookmarkStart w:id="4" w:name="_Toc68460391"/>
+      <w:bookmarkStart w:id="5" w:name="_Toc60568505"/>
       <w:bookmarkStart w:id="6" w:name="_Hlk74232989"/>
       <w:r>
         <w:drawing>
@@ -510,8 +510,8 @@
       <w:bookmarkEnd w:id="3"/>
       <w:bookmarkEnd w:id="4"/>
       <w:bookmarkEnd w:id="5"/>
-      <w:bookmarkStart w:id="7" w:name="_Toc74307967"/>
-      <w:bookmarkStart w:id="8" w:name="_Toc74318898"/>
+      <w:bookmarkStart w:id="7" w:name="_Toc74318898"/>
+      <w:bookmarkStart w:id="8" w:name="_Toc74307967"/>
       <w:bookmarkStart w:id="9" w:name="_Toc74234984"/>
       <w:r>
         <w:rPr>
@@ -670,17 +670,7 @@
           <w:sz w:val="26"/>
           <w:szCs w:val="26"/>
         </w:rPr>
-        <w:t xml:space="preserve">   Với những kiến thức còn thiếu sót, những kỹ năng còn hạn hẹp, em không thể tránh được những sai lầm, em mong thầy cô cũng như c</w:t>
-      </w:r>
-      <w:bookmarkStart w:id="65" w:name="_GoBack"/>
-      <w:bookmarkEnd w:id="65"/>
-      <w:r>
-        <w:rPr>
-          <w:rFonts w:ascii="Times New Roman" w:hAnsi="Times New Roman" w:cs="Times New Roman"/>
-          <w:sz w:val="26"/>
-          <w:szCs w:val="26"/>
-        </w:rPr>
-        <w:t>ông ty có thể thông cảm và bỏ qua cho em.</w:t>
+        <w:t xml:space="preserve">   Với những kiến thức còn thiếu sót, những kỹ năng còn hạn hẹp, em không thể tránh được những sai lầm, em mong thầy cô cũng như công ty có thể thông cảm và bỏ qua cho em.</w:t>
       </w:r>
     </w:p>
     <w:p>
@@ -3265,14 +3255,24 @@
         <w:rPr>
           <w:lang w:val="vi-VN"/>
         </w:rPr>
-        <w:t xml:space="preserve"> QUÁT CHUNG VỀ CTY TNHH </w:t>
+        <w:t xml:space="preserve"> QUÁT CHUNG VỀ CTY </w:t>
       </w:r>
       <w:bookmarkEnd w:id="12"/>
       <w:bookmarkEnd w:id="13"/>
-      <w:r>
-        <w:t>GIẢI PHÁP CÔNG NGHỆ STL</w:t>
-      </w:r>
       <w:bookmarkEnd w:id="14"/>
+      <w:r>
+        <w:rPr>
+          <w:lang w:val="en-US"/>
+        </w:rPr>
+        <w:t>Đ</w:t>
+      </w:r>
+      <w:r>
+        <w:rPr>
+          <w:rFonts w:hint="default"/>
+          <w:lang w:val="en-US"/>
+        </w:rPr>
+        <w:t>IỆN-ĐIỂN TỬ C&amp;T</w:t>
+      </w:r>
     </w:p>
     <w:p>
       <w:pPr>
@@ -3282,9 +3282,9 @@
           <w:lang w:val="vi-VN"/>
         </w:rPr>
       </w:pPr>
-      <w:bookmarkStart w:id="15" w:name="_Toc491"/>
+      <w:bookmarkStart w:id="15" w:name="_Toc70514928"/>
       <w:bookmarkStart w:id="16" w:name="_Toc69551989"/>
-      <w:bookmarkStart w:id="17" w:name="_Toc70514928"/>
+      <w:bookmarkStart w:id="17" w:name="_Toc491"/>
       <w:r>
         <w:rPr>
           <w:lang w:val="vi-VN"/>
@@ -3349,6 +3349,8 @@
         </w:rPr>
         <w:t>.</w:t>
       </w:r>
+      <w:bookmarkStart w:id="65" w:name="_GoBack"/>
+      <w:bookmarkEnd w:id="65"/>
     </w:p>
     <w:p>
       <w:pPr>
@@ -3691,9 +3693,9 @@
           <w:lang w:val="vi-VN"/>
         </w:rPr>
       </w:pPr>
-      <w:bookmarkStart w:id="21" w:name="_Toc10649"/>
+      <w:bookmarkStart w:id="21" w:name="_Toc69551991"/>
       <w:bookmarkStart w:id="22" w:name="_Toc70514930"/>
-      <w:bookmarkStart w:id="23" w:name="_Toc69551991"/>
+      <w:bookmarkStart w:id="23" w:name="_Toc10649"/>
       <w:r>
         <w:rPr>
           <w:lang w:val="vi-VN"/>
@@ -3874,8 +3876,8 @@
           <w:lang w:val="vi-VN"/>
         </w:rPr>
       </w:pPr>
-      <w:bookmarkStart w:id="26" w:name="_Toc70514931"/>
-      <w:bookmarkStart w:id="27" w:name="_Toc24834"/>
+      <w:bookmarkStart w:id="26" w:name="_Toc24834"/>
+      <w:bookmarkStart w:id="27" w:name="_Toc70514931"/>
       <w:r>
         <w:rPr>
           <w:lang w:val="vi-VN"/>
@@ -8316,9 +8318,9 @@
       <w:pPr>
         <w:pStyle w:val="3"/>
       </w:pPr>
-      <w:bookmarkStart w:id="38" w:name="_Toc70514933"/>
-      <w:bookmarkStart w:id="39" w:name="_Toc29739"/>
-      <w:bookmarkStart w:id="40" w:name="_Toc69551993"/>
+      <w:bookmarkStart w:id="38" w:name="_Toc29739"/>
+      <w:bookmarkStart w:id="39" w:name="_Toc69551993"/>
+      <w:bookmarkStart w:id="40" w:name="_Toc70514933"/>
       <w:r>
         <w:t>1.6</w:t>
       </w:r>
@@ -8358,13 +8360,21 @@
           <w:szCs w:val="26"/>
           <w:lang w:val="vi-VN"/>
         </w:rPr>
-        <w:t xml:space="preserve">Công ty TNHH </w:t>
-      </w:r>
-      <w:r>
-        <w:rPr>
-          <w:szCs w:val="26"/>
-        </w:rPr>
-        <w:t>Giải Pháp Công Nghệ STL</w:t>
+        <w:t xml:space="preserve">Công ty </w:t>
+      </w:r>
+      <w:r>
+        <w:rPr>
+          <w:rFonts w:ascii="Arial" w:hAnsi="Arial" w:eastAsia="SimSun" w:cs="Arial"/>
+          <w:i w:val="0"/>
+          <w:iCs w:val="0"/>
+          <w:caps w:val="0"/>
+          <w:color w:val="222222"/>
+          <w:spacing w:val="0"/>
+          <w:sz w:val="24"/>
+          <w:szCs w:val="24"/>
+          <w:shd w:val="clear" w:fill="FFFFFF"/>
+        </w:rPr>
+        <w:t>Điện-Điện Tử C&amp;T</w:t>
       </w:r>
       <w:r>
         <w:rPr>

</xml_diff>